<commit_message>
added Kirsten's bit to the group statement, plus a bit more of a general comment at the bottom to pad out the word count slightly.
</commit_message>
<xml_diff>
--- a/Group-3-statement.docx
+++ b/Group-3-statement.docx
@@ -127,34 +127,29 @@
     </w:p>
     <w:p>
       <w:r>
-        <w:t>Will created a fork of his project called “</w:t>
-      </w:r>
-      <w:proofErr w:type="spellStart"/>
-      <w:r>
-        <w:t>willchanges</w:t>
-      </w:r>
-      <w:proofErr w:type="spellEnd"/>
-      <w:r>
-        <w:t>” which he used to try updating a few features before merging it with the master.</w:t>
+        <w:t>Will created a fork of his project called “willchanges” which he used to try updating a few features before merging it with the master.</w:t>
       </w:r>
     </w:p>
     <w:p>
       <w:r>
-        <w:t xml:space="preserve">Alyssa made some minor tweaks to </w:t>
+        <w:t>Alyssa made some minor tweaks to Will’s created pages to replace some of the default values/features found in the template she created. Then she created her own webpage, following the design of Will’s, and once happy, she pushed the changes straight to the master branch.</w:t>
       </w:r>
-      <w:proofErr w:type="gramStart"/>
+    </w:p>
+    <w:p>
+      <w:pPr>
+        <w:jc w:val="both"/>
+      </w:pPr>
       <w:r>
-        <w:t>Will’s</w:t>
+        <w:t xml:space="preserve">Kirsten pulled from the master branch the changes made by all other members of the team to take an update of the latest version of the code. Kirsten added a webpage of her own containing a few images and continuing on the theme of memes throughout, which we all agreed on at the beginning. She then pushed her changes from her local on to the master branch, for everybody to then take a final update before the submission. </w:t>
       </w:r>
-      <w:proofErr w:type="gramEnd"/>
+    </w:p>
+    <w:p/>
+    <w:p>
       <w:r>
-        <w:t xml:space="preserve"> created pages to replace some of the default values/features found in the template she created. Then she created her own webpage, following the design of Will’s,</w:t>
+        <w:t xml:space="preserve">Using GitHub allowed us to work effectively as a team on each of our own contributions, eliminating the worry of work being lost or duplicated due to its storage on a web based medium, as well as simplifying the development process by having changes immediately available to all team members almost instantly after pushing to the repository. </w:t>
       </w:r>
       <w:bookmarkStart w:id="0" w:name="_GoBack"/>
       <w:bookmarkEnd w:id="0"/>
-      <w:r>
-        <w:t xml:space="preserve"> and once happy, she pushed the changes straight to the master branch.</w:t>
-      </w:r>
     </w:p>
     <w:sectPr>
       <w:pgSz w:w="11906" w:h="16838"/>

</xml_diff>

<commit_message>
added my change to group statement
</commit_message>
<xml_diff>
--- a/Group-3-statement.docx
+++ b/Group-3-statement.docx
@@ -127,12 +127,28 @@
     </w:p>
     <w:p>
       <w:r>
-        <w:t>Will created a fork of his project called “willchanges” which he used to try updating a few features before merging it with the master.</w:t>
+        <w:t>Will created a fork of his project called “</w:t>
+      </w:r>
+      <w:proofErr w:type="spellStart"/>
+      <w:r>
+        <w:t>willchanges</w:t>
+      </w:r>
+      <w:proofErr w:type="spellEnd"/>
+      <w:r>
+        <w:t>” which he used to try updating a few features before merging it with the master.</w:t>
       </w:r>
     </w:p>
     <w:p>
       <w:r>
-        <w:t>Alyssa made some minor tweaks to Will’s created pages to replace some of the default values/features found in the template she created. Then she created her own webpage, following the design of Will’s, and once happy, she pushed the changes straight to the master branch.</w:t>
+        <w:t xml:space="preserve">Alyssa made some minor tweaks to </w:t>
+      </w:r>
+      <w:proofErr w:type="gramStart"/>
+      <w:r>
+        <w:t>Will’s</w:t>
+      </w:r>
+      <w:proofErr w:type="gramEnd"/>
+      <w:r>
+        <w:t xml:space="preserve"> created pages to replace some of the default values/features found in the template she created. Then she created her own webpage, following the design of Will’s, and once happy, she pushed the changes straight to the master branch.</w:t>
       </w:r>
     </w:p>
     <w:p>
@@ -140,7 +156,20 @@
         <w:jc w:val="both"/>
       </w:pPr>
       <w:r>
-        <w:t xml:space="preserve">Kirsten pulled from the master branch the changes made by all other members of the team to take an update of the latest version of the code. Kirsten added a webpage of her own containing a few images and continuing on the theme of memes throughout, which we all agreed on at the beginning. She then pushed her changes from her local on to the master branch, for everybody to then take a final update before the submission. </w:t>
+        <w:t xml:space="preserve">Kirsten pulled from the master branch the changes made by all other members of the team to take an update of the latest version of the code. Kirsten added a webpage of her own containing a few images and continuing on the theme of memes throughout, which we all agreed on at the beginning. She then </w:t>
+      </w:r>
+      <w:proofErr w:type="gramStart"/>
+      <w:r>
+        <w:t>pushed</w:t>
+      </w:r>
+      <w:proofErr w:type="gramEnd"/>
+      <w:r>
+        <w:t xml:space="preserve"> her changes from her local on to the master branch, for everybody to then take a final update before the submission. </w:t>
+      </w:r>
+    </w:p>
+    <w:p>
+      <w:r>
+        <w:t>Lewis also pulled from the master branch using GitHub to get the most updated version of the repo, where he made changes by adding his own page following the set template and theme and editing the other pages to correctly link together, after this I pushed my changes to the master branch.</w:t>
       </w:r>
     </w:p>
     <w:p/>
@@ -150,6 +179,9 @@
       </w:r>
       <w:bookmarkStart w:id="0" w:name="_GoBack"/>
       <w:bookmarkEnd w:id="0"/>
+      <w:r>
+        <w:t>We were also able to track each other’s changes, to see who made what changes to the repository and when.</w:t>
+      </w:r>
     </w:p>
     <w:sectPr>
       <w:pgSz w:w="11906" w:h="16838"/>

</xml_diff>